<commit_message>
Add function for add new file and fuction for searching existing files
</commit_message>
<xml_diff>
--- a/Project1.docx
+++ b/Project1.docx
@@ -2,6 +2,28 @@
 <file path=word/document.xml><?xml version="1.0" encoding="utf-8"?>
 <w:document xmlns:wpc="http://schemas.microsoft.com/office/word/2010/wordprocessingCanvas" xmlns:cx="http://schemas.microsoft.com/office/drawing/2014/chartex" xmlns:cx1="http://schemas.microsoft.com/office/drawing/2015/9/8/chartex" xmlns:cx2="http://schemas.microsoft.com/office/drawing/2015/10/21/chartex" xmlns:cx3="http://schemas.microsoft.com/office/drawing/2016/5/9/chartex" xmlns:cx4="http://schemas.microsoft.com/office/drawing/2016/5/10/chartex" xmlns:cx5="http://schemas.microsoft.com/office/drawing/2016/5/11/chartex" xmlns:cx6="http://schemas.microsoft.com/office/drawing/2016/5/12/chartex" xmlns:cx7="http://schemas.microsoft.com/office/drawing/2016/5/13/chartex" xmlns:cx8="http://schemas.microsoft.com/office/drawing/2016/5/14/chartex" xmlns:mc="http://schemas.openxmlformats.org/markup-compatibility/2006" xmlns:aink="http://schemas.microsoft.com/office/drawing/2016/ink" xmlns:am3d="http://schemas.microsoft.com/office/drawing/2017/model3d" xmlns:o="urn:schemas-microsoft-com:office:office" xmlns:r="http://schemas.openxmlformats.org/officeDocument/2006/relationships" xmlns:m="http://schemas.openxmlformats.org/officeDocument/2006/math" xmlns:v="urn:schemas-microsoft-com:vml" xmlns:wp14="http://schemas.microsoft.com/office/word/2010/wordprocessingDrawing" xmlns:wp="http://schemas.openxmlformats.org/drawingml/2006/wordprocessingDrawing" xmlns:w10="urn:schemas-microsoft-com:office:word" xmlns:w="http://schemas.openxmlformats.org/wordprocessingml/2006/main" xmlns:w14="http://schemas.microsoft.com/office/word/2010/wordml" xmlns:w15="http://schemas.microsoft.com/office/word/2012/wordml" xmlns:w16cex="http://schemas.microsoft.com/office/word/2018/wordml/cex" xmlns:w16cid="http://schemas.microsoft.com/office/word/2016/wordml/cid" xmlns:w16="http://schemas.microsoft.com/office/word/2018/wordml" xmlns:w16sdtdh="http://schemas.microsoft.com/office/word/2020/wordml/sdtdatahash" xmlns:w16se="http://schemas.microsoft.com/office/word/2015/wordml/symex" xmlns:wpg="http://schemas.microsoft.com/office/word/2010/wordprocessingGroup" xmlns:wpi="http://schemas.microsoft.com/office/word/2010/wordprocessingInk" xmlns:wne="http://schemas.microsoft.com/office/word/2006/wordml" xmlns:wps="http://schemas.microsoft.com/office/word/2010/wordprocessingShape" mc:Ignorable="w14 w15 w16se w16cid w16 w16cex w16sdtdh wp14">
   <w:body>
+    <w:p>
+      <w:pPr>
+        <w:pStyle w:val="Heading1"/>
+        <w:jc w:val="center"/>
+        <w:rPr>
+          <w:rFonts w:ascii="Bookman Old Style" w:hAnsi="Bookman Old Style" w:cs="Arial Hebrew"/>
+          <w:b/>
+          <w:bCs/>
+          <w:lang w:val="en-US"/>
+        </w:rPr>
+      </w:pPr>
+      <w:r>
+        <w:rPr>
+          <w:rFonts w:ascii="Bookman Old Style" w:hAnsi="Bookman Old Style" w:cs="Arial Hebrew"/>
+          <w:b/>
+          <w:bCs/>
+          <w:lang w:val="en-US"/>
+        </w:rPr>
+        <w:t>ASSESMENT 1 PROJECT</w:t>
+      </w:r>
+    </w:p>
+    <w:p/>
     <w:p>
       <w:pPr>
         <w:pStyle w:val="ListParagraph"/>
@@ -24,11 +46,19 @@
         <w:r>
           <w:rPr>
             <w:rStyle w:val="Hyperlink"/>
-            <w:lang w:val="en-US"/>
           </w:rPr>
-          <w:t>https://github.com/kwagilwajos/LockedMe.git</w:t>
+          <w:t>https://github.com/EdsonFufu/Project1.git</w:t>
         </w:r>
       </w:hyperlink>
+    </w:p>
+    <w:p>
+      <w:pPr>
+        <w:pStyle w:val="ListParagraph"/>
+        <w:spacing w:line="360" w:lineRule="auto"/>
+        <w:rPr>
+          <w:lang w:val="en-US"/>
+        </w:rPr>
+      </w:pPr>
     </w:p>
     <w:p>
       <w:pPr>
@@ -65,7 +95,19 @@
         <w:rPr>
           <w:lang w:val="en-US"/>
         </w:rPr>
-        <w:t>Created the workflow of the application</w:t>
+        <w:t xml:space="preserve">Create the </w:t>
+      </w:r>
+      <w:r>
+        <w:rPr>
+          <w:lang w:val="en-US"/>
+        </w:rPr>
+        <w:t>flow chart</w:t>
+      </w:r>
+      <w:r>
+        <w:rPr>
+          <w:lang w:val="en-US"/>
+        </w:rPr>
+        <w:t xml:space="preserve"> of the application</w:t>
       </w:r>
     </w:p>
     <w:p>
@@ -84,7 +126,7 @@
         <w:rPr>
           <w:lang w:val="en-US"/>
         </w:rPr>
-        <w:t>Created a git repository</w:t>
+        <w:t>Create a git repository</w:t>
       </w:r>
     </w:p>
     <w:p>
@@ -103,7 +145,7 @@
         <w:rPr>
           <w:lang w:val="en-US"/>
         </w:rPr>
-        <w:t>Development/coding</w:t>
+        <w:t>Coding</w:t>
       </w:r>
     </w:p>
     <w:p>
@@ -122,7 +164,13 @@
         <w:rPr>
           <w:lang w:val="en-US"/>
         </w:rPr>
-        <w:t>Tested the project on various kind of inputs</w:t>
+        <w:t xml:space="preserve">Tested </w:t>
+      </w:r>
+      <w:r>
+        <w:rPr>
+          <w:lang w:val="en-US"/>
+        </w:rPr>
+        <w:t>project</w:t>
       </w:r>
     </w:p>
     <w:p>
@@ -141,7 +189,13 @@
         <w:rPr>
           <w:lang w:val="en-US"/>
         </w:rPr>
-        <w:t>Pushed the code in GITHUB</w:t>
+        <w:t>Push</w:t>
+      </w:r>
+      <w:r>
+        <w:rPr>
+          <w:lang w:val="en-US"/>
+        </w:rPr>
+        <w:t xml:space="preserve"> Code on GitHub</w:t>
       </w:r>
     </w:p>
     <w:p>
@@ -247,6 +301,41 @@
     <w:p>
       <w:pPr>
         <w:rPr>
+          <w:lang w:val="en-US"/>
+        </w:rPr>
+      </w:pPr>
+    </w:p>
+    <w:p>
+      <w:pPr>
+        <w:rPr>
+          <w:lang w:val="en-US"/>
+        </w:rPr>
+      </w:pPr>
+    </w:p>
+    <w:p>
+      <w:pPr>
+        <w:rPr>
+          <w:lang w:val="en-US"/>
+        </w:rPr>
+      </w:pPr>
+    </w:p>
+    <w:p>
+      <w:pPr>
+        <w:rPr>
+          <w:lang w:val="en-US"/>
+        </w:rPr>
+      </w:pPr>
+    </w:p>
+    <w:p>
+      <w:pPr>
+        <w:rPr>
+          <w:lang w:val="en-US"/>
+        </w:rPr>
+      </w:pPr>
+    </w:p>
+    <w:p>
+      <w:pPr>
+        <w:rPr>
           <w:noProof/>
           <w:lang w:val="en-US"/>
         </w:rPr>
@@ -270,12 +359,17 @@
         <w:rPr>
           <w:lang w:val="en-US"/>
         </w:rPr>
+        <w:lastRenderedPageBreak/>
         <w:t>Java Concept used</w:t>
       </w:r>
     </w:p>
     <w:p>
       <w:pPr>
         <w:pStyle w:val="ListParagraph"/>
+        <w:numPr>
+          <w:ilvl w:val="0"/>
+          <w:numId w:val="4"/>
+        </w:numPr>
         <w:tabs>
           <w:tab w:val="left" w:pos="2025"/>
         </w:tabs>
@@ -287,7 +381,124 @@
         <w:rPr>
           <w:lang w:val="en-US"/>
         </w:rPr>
-        <w:t>File handling, Exception handling, Flow Control, Loop Control, Lambda Function and Functions.</w:t>
+        <w:t>File handling</w:t>
+      </w:r>
+    </w:p>
+    <w:p>
+      <w:pPr>
+        <w:pStyle w:val="ListParagraph"/>
+        <w:numPr>
+          <w:ilvl w:val="0"/>
+          <w:numId w:val="4"/>
+        </w:numPr>
+        <w:tabs>
+          <w:tab w:val="left" w:pos="2025"/>
+        </w:tabs>
+        <w:rPr>
+          <w:lang w:val="en-US"/>
+        </w:rPr>
+      </w:pPr>
+      <w:r>
+        <w:rPr>
+          <w:lang w:val="en-US"/>
+        </w:rPr>
+        <w:t>Exception handling</w:t>
+      </w:r>
+    </w:p>
+    <w:p>
+      <w:pPr>
+        <w:pStyle w:val="ListParagraph"/>
+        <w:numPr>
+          <w:ilvl w:val="0"/>
+          <w:numId w:val="4"/>
+        </w:numPr>
+        <w:tabs>
+          <w:tab w:val="left" w:pos="2025"/>
+        </w:tabs>
+        <w:rPr>
+          <w:lang w:val="en-US"/>
+        </w:rPr>
+      </w:pPr>
+      <w:r>
+        <w:rPr>
+          <w:lang w:val="en-US"/>
+        </w:rPr>
+        <w:t>Flow Control</w:t>
+      </w:r>
+    </w:p>
+    <w:p>
+      <w:pPr>
+        <w:pStyle w:val="ListParagraph"/>
+        <w:tabs>
+          <w:tab w:val="left" w:pos="2025"/>
+        </w:tabs>
+        <w:ind w:left="1440"/>
+        <w:rPr>
+          <w:lang w:val="en-US"/>
+        </w:rPr>
+      </w:pPr>
+    </w:p>
+    <w:p>
+      <w:pPr>
+        <w:pStyle w:val="ListParagraph"/>
+        <w:numPr>
+          <w:ilvl w:val="0"/>
+          <w:numId w:val="4"/>
+        </w:numPr>
+        <w:tabs>
+          <w:tab w:val="left" w:pos="2025"/>
+        </w:tabs>
+        <w:rPr>
+          <w:lang w:val="en-US"/>
+        </w:rPr>
+      </w:pPr>
+      <w:r>
+        <w:rPr>
+          <w:lang w:val="en-US"/>
+        </w:rPr>
+        <w:t>Loop Control</w:t>
+      </w:r>
+    </w:p>
+    <w:p>
+      <w:pPr>
+        <w:pStyle w:val="ListParagraph"/>
+        <w:numPr>
+          <w:ilvl w:val="0"/>
+          <w:numId w:val="4"/>
+        </w:numPr>
+        <w:tabs>
+          <w:tab w:val="left" w:pos="2025"/>
+        </w:tabs>
+        <w:rPr>
+          <w:lang w:val="en-US"/>
+        </w:rPr>
+      </w:pPr>
+      <w:r>
+        <w:rPr>
+          <w:lang w:val="en-US"/>
+        </w:rPr>
+        <w:t xml:space="preserve"> Lambda Function</w:t>
+      </w:r>
+    </w:p>
+    <w:p>
+      <w:pPr>
+        <w:pStyle w:val="ListParagraph"/>
+        <w:numPr>
+          <w:ilvl w:val="0"/>
+          <w:numId w:val="4"/>
+        </w:numPr>
+        <w:tabs>
+          <w:tab w:val="left" w:pos="2025"/>
+        </w:tabs>
+        <w:rPr>
+          <w:lang w:val="en-US"/>
+        </w:rPr>
+      </w:pPr>
+      <w:r>
+        <w:rPr>
+          <w:lang w:val="en-US"/>
+        </w:rPr>
+        <w:t>Functions</w:t>
       </w:r>
     </w:p>
     <w:p>
@@ -403,6 +614,119 @@
     </w:lvl>
   </w:abstractNum>
   <w:abstractNum w:abstractNumId="1" w15:restartNumberingAfterBreak="0">
+    <w:nsid w:val="1BDE3E29"/>
+    <w:multiLevelType w:val="hybridMultilevel"/>
+    <w:tmpl w:val="CB2C0F7C"/>
+    <w:lvl w:ilvl="0" w:tplc="08090001">
+      <w:start w:val="1"/>
+      <w:numFmt w:val="bullet"/>
+      <w:lvlText w:val=""/>
+      <w:lvlJc w:val="left"/>
+      <w:pPr>
+        <w:ind w:left="1440" w:hanging="360"/>
+      </w:pPr>
+      <w:rPr>
+        <w:rFonts w:ascii="Symbol" w:hAnsi="Symbol" w:hint="default"/>
+      </w:rPr>
+    </w:lvl>
+    <w:lvl w:ilvl="1" w:tplc="08090003" w:tentative="1">
+      <w:start w:val="1"/>
+      <w:numFmt w:val="bullet"/>
+      <w:lvlText w:val="o"/>
+      <w:lvlJc w:val="left"/>
+      <w:pPr>
+        <w:ind w:left="2160" w:hanging="360"/>
+      </w:pPr>
+      <w:rPr>
+        <w:rFonts w:ascii="Courier New" w:hAnsi="Courier New" w:hint="default"/>
+      </w:rPr>
+    </w:lvl>
+    <w:lvl w:ilvl="2" w:tplc="08090005" w:tentative="1">
+      <w:start w:val="1"/>
+      <w:numFmt w:val="bullet"/>
+      <w:lvlText w:val=""/>
+      <w:lvlJc w:val="left"/>
+      <w:pPr>
+        <w:ind w:left="2880" w:hanging="360"/>
+      </w:pPr>
+      <w:rPr>
+        <w:rFonts w:ascii="Wingdings" w:hAnsi="Wingdings" w:hint="default"/>
+      </w:rPr>
+    </w:lvl>
+    <w:lvl w:ilvl="3" w:tplc="08090001" w:tentative="1">
+      <w:start w:val="1"/>
+      <w:numFmt w:val="bullet"/>
+      <w:lvlText w:val=""/>
+      <w:lvlJc w:val="left"/>
+      <w:pPr>
+        <w:ind w:left="3600" w:hanging="360"/>
+      </w:pPr>
+      <w:rPr>
+        <w:rFonts w:ascii="Symbol" w:hAnsi="Symbol" w:hint="default"/>
+      </w:rPr>
+    </w:lvl>
+    <w:lvl w:ilvl="4" w:tplc="08090003" w:tentative="1">
+      <w:start w:val="1"/>
+      <w:numFmt w:val="bullet"/>
+      <w:lvlText w:val="o"/>
+      <w:lvlJc w:val="left"/>
+      <w:pPr>
+        <w:ind w:left="4320" w:hanging="360"/>
+      </w:pPr>
+      <w:rPr>
+        <w:rFonts w:ascii="Courier New" w:hAnsi="Courier New" w:hint="default"/>
+      </w:rPr>
+    </w:lvl>
+    <w:lvl w:ilvl="5" w:tplc="08090005" w:tentative="1">
+      <w:start w:val="1"/>
+      <w:numFmt w:val="bullet"/>
+      <w:lvlText w:val=""/>
+      <w:lvlJc w:val="left"/>
+      <w:pPr>
+        <w:ind w:left="5040" w:hanging="360"/>
+      </w:pPr>
+      <w:rPr>
+        <w:rFonts w:ascii="Wingdings" w:hAnsi="Wingdings" w:hint="default"/>
+      </w:rPr>
+    </w:lvl>
+    <w:lvl w:ilvl="6" w:tplc="08090001" w:tentative="1">
+      <w:start w:val="1"/>
+      <w:numFmt w:val="bullet"/>
+      <w:lvlText w:val=""/>
+      <w:lvlJc w:val="left"/>
+      <w:pPr>
+        <w:ind w:left="5760" w:hanging="360"/>
+      </w:pPr>
+      <w:rPr>
+        <w:rFonts w:ascii="Symbol" w:hAnsi="Symbol" w:hint="default"/>
+      </w:rPr>
+    </w:lvl>
+    <w:lvl w:ilvl="7" w:tplc="08090003" w:tentative="1">
+      <w:start w:val="1"/>
+      <w:numFmt w:val="bullet"/>
+      <w:lvlText w:val="o"/>
+      <w:lvlJc w:val="left"/>
+      <w:pPr>
+        <w:ind w:left="6480" w:hanging="360"/>
+      </w:pPr>
+      <w:rPr>
+        <w:rFonts w:ascii="Courier New" w:hAnsi="Courier New" w:hint="default"/>
+      </w:rPr>
+    </w:lvl>
+    <w:lvl w:ilvl="8" w:tplc="08090005" w:tentative="1">
+      <w:start w:val="1"/>
+      <w:numFmt w:val="bullet"/>
+      <w:lvlText w:val=""/>
+      <w:lvlJc w:val="left"/>
+      <w:pPr>
+        <w:ind w:left="7200" w:hanging="360"/>
+      </w:pPr>
+      <w:rPr>
+        <w:rFonts w:ascii="Wingdings" w:hAnsi="Wingdings" w:hint="default"/>
+      </w:rPr>
+    </w:lvl>
+  </w:abstractNum>
+  <w:abstractNum w:abstractNumId="2" w15:restartNumberingAfterBreak="0">
     <w:nsid w:val="26CD4697"/>
     <w:multiLevelType w:val="hybridMultilevel"/>
     <w:tmpl w:val="FF0C30E4"/>
@@ -491,7 +815,7 @@
       </w:pPr>
     </w:lvl>
   </w:abstractNum>
-  <w:abstractNum w:abstractNumId="2" w15:restartNumberingAfterBreak="0">
+  <w:abstractNum w:abstractNumId="3" w15:restartNumberingAfterBreak="0">
     <w:nsid w:val="653E435D"/>
     <w:multiLevelType w:val="hybridMultilevel"/>
     <w:tmpl w:val="EA986B80"/>
@@ -584,9 +908,12 @@
     <w:abstractNumId w:val="0"/>
   </w:num>
   <w:num w:numId="2">
+    <w:abstractNumId w:val="3"/>
+  </w:num>
+  <w:num w:numId="3">
     <w:abstractNumId w:val="2"/>
   </w:num>
-  <w:num w:numId="3">
+  <w:num w:numId="4">
     <w:abstractNumId w:val="1"/>
   </w:num>
 </w:numbering>
@@ -987,6 +1314,27 @@
     <w:name w:val="Normal"/>
     <w:qFormat/>
   </w:style>
+  <w:style w:type="paragraph" w:styleId="Heading1">
+    <w:name w:val="heading 1"/>
+    <w:basedOn w:val="Normal"/>
+    <w:next w:val="Normal"/>
+    <w:link w:val="Heading1Char"/>
+    <w:uiPriority w:val="9"/>
+    <w:qFormat/>
+    <w:rsid w:val="003D6ED6"/>
+    <w:pPr>
+      <w:keepNext/>
+      <w:keepLines/>
+      <w:spacing w:before="240"/>
+      <w:outlineLvl w:val="0"/>
+    </w:pPr>
+    <w:rPr>
+      <w:rFonts w:asciiTheme="majorHAnsi" w:eastAsiaTheme="majorEastAsia" w:hAnsiTheme="majorHAnsi" w:cstheme="majorBidi"/>
+      <w:color w:val="2F5496" w:themeColor="accent1" w:themeShade="BF"/>
+      <w:sz w:val="32"/>
+      <w:szCs w:val="32"/>
+    </w:rPr>
+  </w:style>
   <w:style w:type="character" w:default="1" w:styleId="DefaultParagraphFont">
     <w:name w:val="Default Paragraph Font"/>
     <w:uiPriority w:val="1"/>
@@ -1046,6 +1394,19 @@
     <w:rPr>
       <w:color w:val="605E5C"/>
       <w:shd w:val="clear" w:color="auto" w:fill="E1DFDD"/>
+    </w:rPr>
+  </w:style>
+  <w:style w:type="character" w:customStyle="1" w:styleId="Heading1Char">
+    <w:name w:val="Heading 1 Char"/>
+    <w:basedOn w:val="DefaultParagraphFont"/>
+    <w:link w:val="Heading1"/>
+    <w:uiPriority w:val="9"/>
+    <w:rsid w:val="003D6ED6"/>
+    <w:rPr>
+      <w:rFonts w:asciiTheme="majorHAnsi" w:eastAsiaTheme="majorEastAsia" w:hAnsiTheme="majorHAnsi" w:cstheme="majorBidi"/>
+      <w:color w:val="2F5496" w:themeColor="accent1" w:themeShade="BF"/>
+      <w:sz w:val="32"/>
+      <w:szCs w:val="32"/>
     </w:rPr>
   </w:style>
 </w:styles>

</xml_diff>